<commit_message>
new resum with availability
</commit_message>
<xml_diff>
--- a/static/assets/CV Gabriel Brun développeur React.docx
+++ b/static/assets/CV Gabriel Brun développeur React.docx
@@ -67,7 +67,7 @@
       </w:pPr>
       <w:r>
         <w:rPr/>
-        <w:t xml:space="preserve">Bonjour, moi c'est Gabriel Brun. Passionné par les technologies, j'aime coder des applications pour améliorer la vie de leurs utilisateurs. Geek, je découvre la programmation pendant mes loisirs en 2015. En 2017, je sors d'une formation de développeur full-stack avant de travailler plus de 2 années en CDI dans le web en JS front et back. Autodidacte, je me lance comme freelance fin 2019 et me spécialise dans l'écosystème React. Je sais entre autres utiliser la MERN et la JAMStack.</w:t>
+        <w:t xml:space="preserve">Bonjour, moi c'est Gabriel Brun. Passionné par les technologies, j'aime coder des applications pour améliorer la vie de leurs utilisateurs. Geek, je découvre la programmation pendant mes loisirs en 2015. En 2017, je sors d'une formation de développeur full-stack avant de travailler plus de 2 années en CDI dans le web en JS front et back. Autodidacte, je me lance comme freelance fin 2019 et me spécialise dans l'écosystème React.</w:t>
       </w:r>
     </w:p>
     <w:p>
@@ -3371,6 +3371,7 @@
     <w:p>
       <w:pPr>
         <w:pStyle w:val="Corpsdetexte"/>
+        <w:spacing w:before="0" w:after="140"/>
         <w:rPr>
           <w:caps w:val="false"/>
           <w:smallCaps w:val="false"/>
@@ -3390,18 +3391,11 @@
           <w:szCs w:val="24"/>
           <w:lang w:val="fr-FR" w:eastAsia="zh-CN" w:bidi="hi-IN"/>
         </w:rPr>
-        <w:t xml:space="preserve">Je suis disponible tous les matins de 9 h à 13 h sauf 1 mercredi sur 2. </w:t>
-      </w:r>
-    </w:p>
-    <w:p>
-      <w:pPr>
-        <w:pStyle w:val="Corpsdetexte"/>
-        <w:spacing w:before="0" w:after="140"/>
-        <w:rPr>
-          <w:caps w:val="false"/>
-          <w:smallCaps w:val="false"/>
-        </w:rPr>
-      </w:pPr>
+        <w:t xml:space="preserve">Je suis disponible 4 heures par jour et 9 jours sur 10. </w:t>
+      </w:r>
+      <w:r>
+        <w:br/>
+      </w:r>
       <w:r>
         <w:rPr>
           <w:rFonts w:eastAsia="Noto Serif CJK SC" w:cs="Lohit Devanagari" w:ascii="apple-system;BlinkMacSystemFont;Segoe UI;Roboto;Noto Sans;Ubuntu;Droid Sans;Helvetica Neue;sans-serif" w:hAnsi="apple-system;BlinkMacSystemFont;Segoe UI;Roboto;Noto Sans;Ubuntu;Droid Sans;Helvetica Neue;sans-serif"/>
@@ -3416,7 +3410,7 @@
           <w:szCs w:val="24"/>
           <w:lang w:val="fr-FR" w:eastAsia="zh-CN" w:bidi="hi-IN"/>
         </w:rPr>
-        <w:t>S</w:t>
+        <w:t xml:space="preserve">Je ne suis pas disponible 1 mercredi sur 2.</w:t>
       </w:r>
       <w:r>
         <w:rPr>
@@ -3432,7 +3426,7 @@
           <w:szCs w:val="24"/>
           <w:lang w:val="fr-FR" w:eastAsia="zh-CN" w:bidi="hi-IN"/>
         </w:rPr>
-        <w:t>ur demande</w:t>
+        <w:t/>
       </w:r>
       <w:r>
         <w:rPr>
@@ -3448,87 +3442,7 @@
           <w:szCs w:val="24"/>
           <w:lang w:val="fr-FR" w:eastAsia="zh-CN" w:bidi="hi-IN"/>
         </w:rPr>
-        <w:t xml:space="preserve">, </w:t>
-      </w:r>
-      <w:r>
-        <w:rPr>
-          <w:rFonts w:eastAsia="Noto Serif CJK SC" w:cs="Lohit Devanagari" w:ascii="apple-system;BlinkMacSystemFont;Segoe UI;Roboto;Noto Sans;Ubuntu;Droid Sans;Helvetica Neue;sans-serif" w:hAnsi="apple-system;BlinkMacSystemFont;Segoe UI;Roboto;Noto Sans;Ubuntu;Droid Sans;Helvetica Neue;sans-serif"/>
-          <w:b w:val="false"/>
-          <w:i w:val="false"/>
-          <w:caps w:val="false"/>
-          <w:smallCaps w:val="false"/>
-          <w:color w:val="172B4D"/>
-          <w:spacing w:val="0"/>
-          <w:kern w:val="2"/>
-          <w:sz w:val="21"/>
-          <w:szCs w:val="24"/>
-          <w:lang w:val="fr-FR" w:eastAsia="zh-CN" w:bidi="hi-IN"/>
-        </w:rPr>
-        <w:t xml:space="preserve">il est possible que je puisse </w:t>
-      </w:r>
-      <w:r>
-        <w:rPr>
-          <w:rFonts w:eastAsia="Noto Serif CJK SC" w:cs="Lohit Devanagari" w:ascii="apple-system;BlinkMacSystemFont;Segoe UI;Roboto;Noto Sans;Ubuntu;Droid Sans;Helvetica Neue;sans-serif" w:hAnsi="apple-system;BlinkMacSystemFont;Segoe UI;Roboto;Noto Sans;Ubuntu;Droid Sans;Helvetica Neue;sans-serif"/>
-          <w:b w:val="false"/>
-          <w:i w:val="false"/>
-          <w:caps w:val="false"/>
-          <w:smallCaps w:val="false"/>
-          <w:color w:val="172B4D"/>
-          <w:spacing w:val="0"/>
-          <w:kern w:val="2"/>
-          <w:sz w:val="21"/>
-          <w:szCs w:val="24"/>
-          <w:lang w:val="fr-FR" w:eastAsia="zh-CN" w:bidi="hi-IN"/>
-        </w:rPr>
-        <w:t xml:space="preserve">travailler </w:t>
-      </w:r>
-      <w:r>
-        <w:rPr>
-          <w:rFonts w:eastAsia="Noto Serif CJK SC" w:cs="Lohit Devanagari" w:ascii="apple-system;BlinkMacSystemFont;Segoe UI;Roboto;Noto Sans;Ubuntu;Droid Sans;Helvetica Neue;sans-serif" w:hAnsi="apple-system;BlinkMacSystemFont;Segoe UI;Roboto;Noto Sans;Ubuntu;Droid Sans;Helvetica Neue;sans-serif"/>
-          <w:b w:val="false"/>
-          <w:i w:val="false"/>
-          <w:caps w:val="false"/>
-          <w:smallCaps w:val="false"/>
-          <w:color w:val="172B4D"/>
-          <w:spacing w:val="0"/>
-          <w:kern w:val="2"/>
-          <w:sz w:val="21"/>
-          <w:szCs w:val="24"/>
-          <w:lang w:val="fr-FR" w:eastAsia="zh-CN" w:bidi="hi-IN"/>
-        </w:rPr>
-        <w:t xml:space="preserve">en plus </w:t>
-      </w:r>
-      <w:r>
-        <w:rPr>
-          <w:rFonts w:eastAsia="Noto Serif CJK SC" w:cs="Lohit Devanagari" w:ascii="apple-system;BlinkMacSystemFont;Segoe UI;Roboto;Noto Sans;Ubuntu;Droid Sans;Helvetica Neue;sans-serif" w:hAnsi="apple-system;BlinkMacSystemFont;Segoe UI;Roboto;Noto Sans;Ubuntu;Droid Sans;Helvetica Neue;sans-serif"/>
-          <w:b w:val="false"/>
-          <w:i w:val="false"/>
-          <w:caps w:val="false"/>
-          <w:smallCaps w:val="false"/>
-          <w:color w:val="172B4D"/>
-          <w:spacing w:val="0"/>
-          <w:kern w:val="2"/>
-          <w:sz w:val="21"/>
-          <w:szCs w:val="24"/>
-          <w:lang w:val="fr-FR" w:eastAsia="zh-CN" w:bidi="hi-IN"/>
-        </w:rPr>
-        <w:t xml:space="preserve">quelques après-midi </w:t>
-      </w:r>
-      <w:r>
-        <w:rPr>
-          <w:rFonts w:eastAsia="Noto Serif CJK SC" w:cs="Lohit Devanagari" w:ascii="apple-system;BlinkMacSystemFont;Segoe UI;Roboto;Noto Sans;Ubuntu;Droid Sans;Helvetica Neue;sans-serif" w:hAnsi="apple-system;BlinkMacSystemFont;Segoe UI;Roboto;Noto Sans;Ubuntu;Droid Sans;Helvetica Neue;sans-serif"/>
-          <w:b w:val="false"/>
-          <w:i w:val="false"/>
-          <w:caps w:val="false"/>
-          <w:smallCaps w:val="false"/>
-          <w:color w:val="172B4D"/>
-          <w:spacing w:val="0"/>
-          <w:kern w:val="2"/>
-          <w:sz w:val="21"/>
-          <w:szCs w:val="24"/>
-          <w:lang w:val="fr-FR" w:eastAsia="zh-CN" w:bidi="hi-IN"/>
-        </w:rPr>
-        <w:t>1 semaine sur 2.</w:t>
+        <w:t/>
       </w:r>
     </w:p>
     <w:sectPr>
@@ -3603,7 +3517,7 @@
         <w:sz w:val="16"/>
         <w:szCs w:val="16"/>
       </w:rPr>
-      <w:t xml:space="preserve">CV généré le 26/06/2021 </w:t>
+      <w:t xml:space="preserve">CV généré le 06/07/2021 </w:t>
     </w:r>
     <w:hyperlink r:id="rId1">
       <w:r>
@@ -3628,7 +3542,40 @@
         <w:szCs w:val="16"/>
         <w:lang w:val="fr-FR" w:eastAsia="zh-CN" w:bidi="hi-IN"/>
       </w:rPr>
-      <w:t>ia un script NodeJS et une API GraphQL</w:t>
+      <w:t xml:space="preserve">ia un script NodeJS et </w:t>
+    </w:r>
+    <w:r>
+      <w:rPr>
+        <w:rFonts w:eastAsia="Noto Serif CJK SC" w:cs="Lohit Devanagari"/>
+        <w:color w:val="auto"/>
+        <w:kern w:val="2"/>
+        <w:sz w:val="16"/>
+        <w:szCs w:val="16"/>
+        <w:lang w:val="fr-FR" w:eastAsia="zh-CN" w:bidi="hi-IN"/>
+      </w:rPr>
+      <w:t>cette</w:t>
+    </w:r>
+    <w:r>
+      <w:rPr>
+        <w:rFonts w:eastAsia="Noto Serif CJK SC" w:cs="Lohit Devanagari"/>
+        <w:color w:val="auto"/>
+        <w:kern w:val="2"/>
+        <w:sz w:val="16"/>
+        <w:szCs w:val="16"/>
+        <w:lang w:val="fr-FR" w:eastAsia="zh-CN" w:bidi="hi-IN"/>
+      </w:rPr>
+      <w:t xml:space="preserve"> API GraphQL : </w:t>
+    </w:r>
+    <w:r>
+      <w:rPr>
+        <w:rFonts w:eastAsia="Noto Serif CJK SC" w:cs="Lohit Devanagari"/>
+        <w:color w:val="auto"/>
+        <w:kern w:val="2"/>
+        <w:sz w:val="16"/>
+        <w:szCs w:val="16"/>
+        <w:lang w:val="fr-FR" w:eastAsia="zh-CN" w:bidi="hi-IN"/>
+      </w:rPr>
+      <w:t>https://gabriel-brun-resume-backend.herokuapp.com/graphql</w:t>
     </w:r>
   </w:p>
 </w:hdr>

</xml_diff>